<commit_message>
update word doc in one page
</commit_message>
<xml_diff>
--- a/huy_ho_resume.docx
+++ b/huy_ho_resume.docx
@@ -790,22 +790,8 @@
               <w:rPr>
                 <w:rtl w:val="0"/>
               </w:rPr>
-              <w:t xml:space="preserve">Dean’s List, Graduated Cum Claude</w:t>
-            </w:r>
-          </w:p>
-          <w:p>
-            <w:pPr>
-              <w:pBdr>
-                <w:top w:space="0" w:sz="0" w:val="nil"/>
-                <w:left w:space="0" w:sz="0" w:val="nil"/>
-                <w:bottom w:space="0" w:sz="0" w:val="nil"/>
-                <w:right w:space="0" w:sz="0" w:val="nil"/>
-                <w:between w:space="0" w:sz="0" w:val="nil"/>
-              </w:pBdr>
-              <w:shd w:fill="auto" w:val="clear"/>
-              <w:spacing w:after="0" w:before="120" w:line="312" w:lineRule="auto"/>
-              <w:rPr/>
-            </w:pPr>
+              <w:t xml:space="preserve">Dean’s List, Graduated Cum Claude, </w:t>
+            </w:r>
             <w:hyperlink r:id="rId11">
               <w:r>
                 <w:rPr>
@@ -813,7 +799,7 @@
                   <w:u w:val="single"/>
                   <w:rtl w:val="0"/>
                 </w:rPr>
-                <w:t xml:space="preserve">One-Click Degree Verification</w:t>
+                <w:t xml:space="preserve">Degree Verification Link</w:t>
               </w:r>
             </w:hyperlink>
             <w:r>

</xml_diff>

<commit_message>
fix word doc one page
</commit_message>
<xml_diff>
--- a/huy_ho_resume.docx
+++ b/huy_ho_resume.docx
@@ -264,7 +264,7 @@
       </w:tr>
       <w:tr>
         <w:trPr>
-          <w:trHeight w:val="11760" w:hRule="atLeast"/>
+          <w:trHeight w:val="11175" w:hRule="atLeast"/>
         </w:trPr>
         <w:tc>
           <w:tcPr>
@@ -428,7 +428,7 @@
               <w:rPr>
                 <w:rtl w:val="0"/>
               </w:rPr>
-              <w:t xml:space="preserve">. Collaborating with designers and developers of the Computer Science and Health and Human Development Departments of CSUF to develop a native mobile application that helps post-pregnant women keep track of their weight to bring them back to pre-pregnancy weight.</w:t>
+              <w:t xml:space="preserve">. Collaborating with designers and developers of the Computer Science and Health and Human Development Departments to develop a native mobile application that helps post-pregnant women keep track of their weight to bring them back to pre-pregnancy weight.</w:t>
             </w:r>
             <w:r>
               <w:rPr>
@@ -1103,30 +1103,6 @@
           </w:p>
           <w:p>
             <w:pPr>
-              <w:keepNext w:val="0"/>
-              <w:keepLines w:val="0"/>
-              <w:widowControl w:val="0"/>
-              <w:pBdr>
-                <w:top w:space="0" w:sz="0" w:val="nil"/>
-                <w:left w:space="0" w:sz="0" w:val="nil"/>
-                <w:bottom w:space="0" w:sz="0" w:val="nil"/>
-                <w:right w:space="0" w:sz="0" w:val="nil"/>
-                <w:between w:space="0" w:sz="0" w:val="nil"/>
-              </w:pBdr>
-              <w:shd w:fill="auto" w:val="clear"/>
-              <w:spacing w:after="0" w:before="120" w:line="312" w:lineRule="auto"/>
-              <w:ind w:left="0" w:right="300" w:firstLine="0"/>
-              <w:jc w:val="left"/>
-              <w:rPr/>
-            </w:pPr>
-            <w:r>
-              <w:rPr>
-                <w:rtl w:val="0"/>
-              </w:rPr>
-            </w:r>
-          </w:p>
-          <w:p>
-            <w:pPr>
               <w:pStyle w:val="Heading1"/>
               <w:pBdr>
                 <w:top w:space="0" w:sz="0" w:val="nil"/>
@@ -1177,14 +1153,6 @@
     </w:tbl>
     <w:p>
       <w:pPr>
-        <w:pBdr>
-          <w:top w:space="0" w:sz="0" w:val="nil"/>
-          <w:left w:space="0" w:sz="0" w:val="nil"/>
-          <w:bottom w:space="0" w:sz="0" w:val="nil"/>
-          <w:right w:space="0" w:sz="0" w:val="nil"/>
-          <w:between w:space="0" w:sz="0" w:val="nil"/>
-        </w:pBdr>
-        <w:shd w:fill="auto" w:val="clear"/>
         <w:rPr/>
       </w:pPr>
       <w:r>
@@ -1196,7 +1164,7 @@
     <w:sectPr>
       <w:headerReference r:id="rId12" w:type="default"/>
       <w:pgSz w:h="15840" w:w="12240"/>
-      <w:pgMar w:bottom="863.9999999999999" w:top="576" w:left="863.9999999999999" w:right="863.9999999999999" w:header="0" w:footer="720"/>
+      <w:pgMar w:bottom="600" w:top="360" w:left="863.9999999999999" w:right="863.9999999999999" w:header="0" w:footer="0"/>
       <w:pgNumType w:start="1"/>
     </w:sectPr>
   </w:body>

</xml_diff>

<commit_message>
update resume with net framework
</commit_message>
<xml_diff>
--- a/huy_ho_resume.docx
+++ b/huy_ho_resume.docx
@@ -1001,7 +1001,7 @@
               <w:rPr>
                 <w:rtl w:val="0"/>
               </w:rPr>
-              <w:t xml:space="preserve">: Dart, C++,  Javascript, C, HTML, XML, CSS, PHP, Python, Java, JSON, SQL, Fortran, Swift, CSS.</w:t>
+              <w:t xml:space="preserve">: Dart, C++, C, C#,  HTML, XML, CSS, PHP, Python, Java, JSON, SQL, Fortran, Swift, CSS.</w:t>
             </w:r>
           </w:p>
           <w:p>
@@ -1030,7 +1030,7 @@
               <w:rPr>
                 <w:rtl w:val="0"/>
               </w:rPr>
-              <w:t xml:space="preserve">: Node js, Express, React js, Bootstrap, Flutter, jQuery.</w:t>
+              <w:t xml:space="preserve">: Node js, Express, React js, Bootstrap, Flutter, jQuery, .NET.</w:t>
             </w:r>
           </w:p>
           <w:p>

</xml_diff>

<commit_message>
update resume with kotlin
</commit_message>
<xml_diff>
--- a/huy_ho_resume.docx
+++ b/huy_ho_resume.docx
@@ -1039,7 +1039,7 @@
               <w:rPr>
                 <w:rtl w:val="0"/>
               </w:rPr>
-              <w:t xml:space="preserve">: Dart, C++, C, C#,  HTML, XML, CSS, PHP, Python, Java, JSON, SQL, Fortran, Swift, CSS.</w:t>
+              <w:t xml:space="preserve">: Dart, C++, C, C#,  HTML, XML, CSS, PHP, Python, Java, Kotlin,  JSON, SQL, Fortran, Swift, CSS.</w:t>
             </w:r>
           </w:p>
           <w:p>
@@ -1097,7 +1097,7 @@
               <w:rPr>
                 <w:rtl w:val="0"/>
               </w:rPr>
-              <w:t xml:space="preserve">: Firebase, Google Cloud, MongoDB, REST API, SQL, NoSQL, AWS.</w:t>
+              <w:t xml:space="preserve">: Firebase, Google Cloud, MongoDB, REST API, SQL, NoSQL, AWS, Salesforce.</w:t>
             </w:r>
           </w:p>
           <w:p>
@@ -1274,7 +1274,7 @@
     </w:p>
     <w:sectPr>
       <w:headerReference r:id="rId18" w:type="default"/>
-      <w:pgSz w:h="15840" w:w="12240"/>
+      <w:pgSz w:h="15840" w:w="12240" w:orient="portrait"/>
       <w:pgMar w:bottom="0" w:top="450" w:left="863.9999999999999" w:right="863.9999999999999" w:header="0" w:footer="0"/>
       <w:pgNumType w:start="1"/>
     </w:sectPr>

</xml_diff>

<commit_message>
update resume with current job duties
</commit_message>
<xml_diff>
--- a/huy_ho_resume.docx
+++ b/huy_ho_resume.docx
@@ -393,7 +393,7 @@
                 <w:i w:val="1"/>
                 <w:rtl w:val="0"/>
               </w:rPr>
-              <w:t xml:space="preserve">Jr. Software Engineer</w:t>
+              <w:t xml:space="preserve">Mobile Developer</w:t>
             </w:r>
             <w:r>
               <w:rPr>
@@ -438,7 +438,7 @@
               <w:rPr>
                 <w:rtl w:val="0"/>
               </w:rPr>
-              <w:t xml:space="preserve">Design and develop software solutions, under the guidance of RecoveryTrek’s Senior Software Engineer. These duties often will involve requirements gathering and analysis; data manipulation, design, and analysis; research, development, and testing; maintenance and support systems and software.</w:t>
+              <w:t xml:space="preserve">Leading in developing mobile device applications for IT team. Most duties often involve design, coding, troubleshooting, data manipulation, research, and testing.</w:t>
             </w:r>
           </w:p>
           <w:p>
@@ -454,7 +454,58 @@
               <w:rPr>
                 <w:rtl w:val="0"/>
               </w:rPr>
-              <w:t xml:space="preserve">Assist in maintaining existing mobile applications and development of new features by using the main languages are Swift (</w:t>
+              <w:t xml:space="preserve">Collaborating daily with both the IT team and customer support team to develop new features and troubleshoot issues.</w:t>
+            </w:r>
+          </w:p>
+          <w:p>
+            <w:pPr>
+              <w:numPr>
+                <w:ilvl w:val="0"/>
+                <w:numId w:val="1"/>
+              </w:numPr>
+              <w:spacing w:after="0" w:afterAutospacing="0" w:before="0" w:beforeAutospacing="0" w:line="240" w:lineRule="auto"/>
+              <w:ind w:left="720" w:hanging="360"/>
+            </w:pPr>
+            <w:r>
+              <w:rPr>
+                <w:rtl w:val="0"/>
+              </w:rPr>
+              <w:t xml:space="preserve">Deploy test build to TestFlight for ios and Firebase Distribution for android, as well as deploy production build to Apple store and Google Play store.</w:t>
+            </w:r>
+          </w:p>
+          <w:p>
+            <w:pPr>
+              <w:numPr>
+                <w:ilvl w:val="0"/>
+                <w:numId w:val="1"/>
+              </w:numPr>
+              <w:spacing w:after="0" w:afterAutospacing="0" w:before="0" w:beforeAutospacing="0" w:line="240" w:lineRule="auto"/>
+              <w:ind w:left="720" w:hanging="360"/>
+            </w:pPr>
+            <w:r>
+              <w:rPr>
+                <w:rtl w:val="0"/>
+              </w:rPr>
+              <w:t xml:space="preserve">Implement multiple APIs for mobile applications such as Camera, Location, Bluetooth, Storage, Permission Handler, Barcode, Breathalyzer Device, Audio Player, Salesforces JSON API, AWS, and Bugfender SDK.</w:t>
+            </w:r>
+          </w:p>
+          <w:p>
+            <w:pPr>
+              <w:numPr>
+                <w:ilvl w:val="0"/>
+                <w:numId w:val="1"/>
+              </w:numPr>
+              <w:spacing w:before="0" w:beforeAutospacing="0" w:line="240" w:lineRule="auto"/>
+              <w:ind w:left="720" w:hanging="360"/>
+              <w:rPr>
+                <w:u w:val="none"/>
+              </w:rPr>
+            </w:pPr>
+            <w:r>
+              <w:rPr>
+                <w:rtl w:val="0"/>
+              </w:rPr>
+              <w:t xml:space="preserve">Link to productions: </w:t>
             </w:r>
             <w:hyperlink r:id="rId10">
               <w:r>
@@ -463,14 +514,14 @@
                   <w:u w:val="single"/>
                   <w:rtl w:val="0"/>
                 </w:rPr>
-                <w:t xml:space="preserve">IOS</w:t>
+                <w:t xml:space="preserve">PROOF android</w:t>
               </w:r>
             </w:hyperlink>
             <w:r>
               <w:rPr>
                 <w:rtl w:val="0"/>
               </w:rPr>
-              <w:t xml:space="preserve">) and Kotlin (</w:t>
+              <w:t xml:space="preserve">, </w:t>
             </w:r>
             <w:hyperlink r:id="rId11">
               <w:r>
@@ -479,14 +530,113 @@
                   <w:u w:val="single"/>
                   <w:rtl w:val="0"/>
                 </w:rPr>
-                <w:t xml:space="preserve">Android</w:t>
+                <w:t xml:space="preserve">PROOF ios</w:t>
               </w:r>
             </w:hyperlink>
             <w:r>
               <w:rPr>
                 <w:rtl w:val="0"/>
               </w:rPr>
-              <w:t xml:space="preserve">).</w:t>
+              <w:t xml:space="preserve">, </w:t>
+            </w:r>
+            <w:hyperlink r:id="rId12">
+              <w:r>
+                <w:rPr>
+                  <w:color w:val="1155cc"/>
+                  <w:u w:val="single"/>
+                  <w:rtl w:val="0"/>
+                </w:rPr>
+                <w:t xml:space="preserve">MobileTrek android</w:t>
+              </w:r>
+            </w:hyperlink>
+            <w:r>
+              <w:rPr>
+                <w:rtl w:val="0"/>
+              </w:rPr>
+              <w:t xml:space="preserve">, </w:t>
+            </w:r>
+            <w:hyperlink r:id="rId13">
+              <w:r>
+                <w:rPr>
+                  <w:color w:val="1155cc"/>
+                  <w:u w:val="single"/>
+                  <w:rtl w:val="0"/>
+                </w:rPr>
+                <w:t xml:space="preserve">MobileTrek ios</w:t>
+              </w:r>
+            </w:hyperlink>
+            <w:r>
+              <w:rPr>
+                <w:rtl w:val="0"/>
+              </w:rPr>
+            </w:r>
+          </w:p>
+          <w:p>
+            <w:pPr>
+              <w:pStyle w:val="Heading2"/>
+              <w:rPr>
+                <w:b w:val="0"/>
+                <w:i w:val="1"/>
+              </w:rPr>
+            </w:pPr>
+            <w:bookmarkStart w:colFirst="0" w:colLast="0" w:name="_zcgp8gkmi5g5" w:id="5"/>
+            <w:bookmarkEnd w:id="5"/>
+            <w:r>
+              <w:rPr>
+                <w:rtl w:val="0"/>
+              </w:rPr>
+              <w:t xml:space="preserve">Cal State University Fullerton, </w:t>
+            </w:r>
+            <w:r>
+              <w:rPr>
+                <w:b w:val="0"/>
+                <w:rtl w:val="0"/>
+              </w:rPr>
+              <w:t xml:space="preserve">Fullerton — </w:t>
+            </w:r>
+            <w:r>
+              <w:rPr>
+                <w:b w:val="0"/>
+                <w:i w:val="1"/>
+                <w:rtl w:val="0"/>
+              </w:rPr>
+              <w:t xml:space="preserve">Mobile Developer</w:t>
+            </w:r>
+            <w:r>
+              <w:rPr>
+                <w:rtl w:val="0"/>
+              </w:rPr>
+            </w:r>
+          </w:p>
+          <w:p>
+            <w:pPr>
+              <w:pStyle w:val="Heading3"/>
+              <w:rPr/>
+            </w:pPr>
+            <w:bookmarkStart w:colFirst="0" w:colLast="0" w:name="_rsp3j5elxfb4" w:id="6"/>
+            <w:bookmarkEnd w:id="6"/>
+            <w:r>
+              <w:rPr>
+                <w:rtl w:val="0"/>
+              </w:rPr>
+              <w:t xml:space="preserve">August 2019 - August 2020 </w:t>
+            </w:r>
+            <w:r>
+              <w:rPr>
+                <w:rtl w:val="0"/>
+              </w:rPr>
+            </w:r>
+          </w:p>
+          <w:p>
+            <w:pPr>
+              <w:spacing w:line="240" w:lineRule="auto"/>
+              <w:rPr/>
+            </w:pPr>
+            <w:r>
+              <w:rPr>
+                <w:rtl w:val="0"/>
+              </w:rPr>
+              <w:t xml:space="preserve">Leading in mobile device development for Dump The Dump Project which was designed and developed by a Computer Science team and a Health and Human Development team of CSUF. The app is used to helps post-pregnant women keep track of their weight and emotion to bring them back to pre-pregnancy life.</w:t>
             </w:r>
           </w:p>
           <w:p>
@@ -495,105 +645,16 @@
                 <w:ilvl w:val="0"/>
                 <w:numId w:val="1"/>
               </w:numPr>
-              <w:spacing w:after="0" w:afterAutospacing="0" w:before="0" w:beforeAutospacing="0" w:line="240" w:lineRule="auto"/>
+              <w:spacing w:after="0" w:afterAutospacing="0" w:line="240" w:lineRule="auto"/>
               <w:ind w:left="720" w:hanging="360"/>
             </w:pPr>
             <w:r>
               <w:rPr>
                 <w:rtl w:val="0"/>
               </w:rPr>
-              <w:t xml:space="preserve">Develop software solutions by studying information needs; conferring with users; systems flow, data usage, and work processes; and following the software development lifecycle.</w:t>
-            </w:r>
-          </w:p>
-          <w:p>
-            <w:pPr>
-              <w:numPr>
-                <w:ilvl w:val="0"/>
-                <w:numId w:val="1"/>
-              </w:numPr>
-              <w:spacing w:before="0" w:beforeAutospacing="0" w:line="240" w:lineRule="auto"/>
-              <w:ind w:left="720" w:hanging="360"/>
-            </w:pPr>
-            <w:r>
-              <w:rPr>
-                <w:rtl w:val="0"/>
-              </w:rPr>
-              <w:t xml:space="preserve">Document and demonstrate solutions by developing documentation, flowcharts, layouts, diagrams, charts, code comments, and clear code.</w:t>
-            </w:r>
-            <w:r>
-              <w:rPr>
-                <w:rtl w:val="0"/>
-              </w:rPr>
-            </w:r>
-          </w:p>
-          <w:p>
-            <w:pPr>
-              <w:pStyle w:val="Heading2"/>
-              <w:rPr>
-                <w:b w:val="0"/>
-                <w:i w:val="1"/>
-              </w:rPr>
-            </w:pPr>
-            <w:bookmarkStart w:colFirst="0" w:colLast="0" w:name="_zcgp8gkmi5g5" w:id="5"/>
-            <w:bookmarkEnd w:id="5"/>
-            <w:r>
-              <w:rPr>
-                <w:rtl w:val="0"/>
-              </w:rPr>
-              <w:t xml:space="preserve">Cal State University Fullerton, </w:t>
-            </w:r>
-            <w:r>
-              <w:rPr>
-                <w:b w:val="0"/>
-                <w:rtl w:val="0"/>
-              </w:rPr>
-              <w:t xml:space="preserve">Fullerton — </w:t>
-            </w:r>
-            <w:r>
-              <w:rPr>
-                <w:b w:val="0"/>
-                <w:i w:val="1"/>
-                <w:rtl w:val="0"/>
-              </w:rPr>
-              <w:t xml:space="preserve">Android and IOS Developer</w:t>
-            </w:r>
-            <w:r>
-              <w:rPr>
-                <w:rtl w:val="0"/>
-              </w:rPr>
-            </w:r>
-          </w:p>
-          <w:p>
-            <w:pPr>
-              <w:pStyle w:val="Heading3"/>
-              <w:rPr/>
-            </w:pPr>
-            <w:bookmarkStart w:colFirst="0" w:colLast="0" w:name="_rsp3j5elxfb4" w:id="6"/>
-            <w:bookmarkEnd w:id="6"/>
-            <w:r>
-              <w:rPr>
-                <w:rtl w:val="0"/>
-              </w:rPr>
-              <w:t xml:space="preserve">August 2019 - August 2020</w:t>
-            </w:r>
-            <w:r>
-              <w:rPr>
-                <w:rtl w:val="0"/>
-              </w:rPr>
-            </w:r>
-          </w:p>
-          <w:p>
-            <w:pPr>
-              <w:spacing w:line="240" w:lineRule="auto"/>
-              <w:rPr/>
-            </w:pPr>
-            <w:r>
-              <w:rPr>
-                <w:rtl w:val="0"/>
-              </w:rPr>
-              <w:t xml:space="preserve">Project lead of Dump The Dump application for both </w:t>
-            </w:r>
-            <w:hyperlink r:id="rId12">
+              <w:t xml:space="preserve">Leading in develop mobile applications for both </w:t>
+            </w:r>
+            <w:hyperlink r:id="rId14">
               <w:r>
                 <w:rPr>
                   <w:color w:val="1155cc"/>
@@ -609,7 +670,7 @@
               </w:rPr>
               <w:t xml:space="preserve"> and </w:t>
             </w:r>
-            <w:hyperlink r:id="rId13">
+            <w:hyperlink r:id="rId15">
               <w:r>
                 <w:rPr>
                   <w:color w:val="1155cc"/>
@@ -623,23 +684,13 @@
               <w:rPr>
                 <w:rtl w:val="0"/>
               </w:rPr>
-              <w:t xml:space="preserve">. Collaborating with designers and developers of the Computer Science and Health and Human Development Departments to develop a native mobile application that helps post-pregnant women keep track of their weight to bring them back to pre-pregnancy weight.</w:t>
-            </w:r>
-          </w:p>
-          <w:p>
-            <w:pPr>
-              <w:numPr>
-                <w:ilvl w:val="0"/>
-                <w:numId w:val="1"/>
-              </w:numPr>
-              <w:spacing w:after="0" w:afterAutospacing="0" w:line="240" w:lineRule="auto"/>
-              <w:ind w:left="720" w:hanging="360"/>
-            </w:pPr>
-            <w:r>
-              <w:rPr>
-                <w:rtl w:val="0"/>
-              </w:rPr>
-              <w:t xml:space="preserve">Develop full stack applications using Flutter and Firebase API. </w:t>
+              <w:t xml:space="preserve"> by u</w:t>
+            </w:r>
+            <w:r>
+              <w:rPr>
+                <w:rtl w:val="0"/>
+              </w:rPr>
+              <w:t xml:space="preserve">sing Flutter frameworks and Realtime Firestore database structures.</w:t>
             </w:r>
           </w:p>
           <w:p>
@@ -650,12 +701,15 @@
               </w:numPr>
               <w:spacing w:after="0" w:afterAutospacing="0" w:before="0" w:beforeAutospacing="0" w:line="240" w:lineRule="auto"/>
               <w:ind w:left="720" w:hanging="360"/>
-            </w:pPr>
-            <w:r>
-              <w:rPr>
-                <w:rtl w:val="0"/>
-              </w:rPr>
-              <w:t xml:space="preserve">Create NoSql database structures that integrate with both ios and android.</w:t>
+              <w:rPr>
+                <w:u w:val="none"/>
+              </w:rPr>
+            </w:pPr>
+            <w:r>
+              <w:rPr>
+                <w:rtl w:val="0"/>
+              </w:rPr>
+              <w:t xml:space="preserve">Document, maintain and develope application features.</w:t>
             </w:r>
           </w:p>
           <w:p>
@@ -671,7 +725,7 @@
               <w:rPr>
                 <w:rtl w:val="0"/>
               </w:rPr>
-              <w:t xml:space="preserve">Debugging issues to optimize performance, as well as design user interface (UI) to improve user experience (UX).</w:t>
+              <w:t xml:space="preserve">Apply both OOP and MVC models to develop the applications.</w:t>
             </w:r>
           </w:p>
           <w:p>
@@ -687,7 +741,7 @@
               <w:rPr>
                 <w:rtl w:val="0"/>
               </w:rPr>
-              <w:t xml:space="preserve">Implement both OOP and MVC models to application.</w:t>
+              <w:t xml:space="preserve">Implement multiple APIs for mobile applications such as Motion Sensor, Webview, Storage, Multiple Languagues, Authenication, Permission Handler, Google Map API, Firebase API.</w:t>
             </w:r>
           </w:p>
           <w:p>
@@ -816,7 +870,7 @@
               </w:rPr>
               <w:t xml:space="preserve">Dean’s List, Graduated Cum Claude, </w:t>
             </w:r>
-            <w:hyperlink r:id="rId14">
+            <w:hyperlink r:id="rId16">
               <w:r>
                 <w:rPr>
                   <w:color w:val="1155cc"/>
@@ -1010,7 +1064,7 @@
               <w:rPr>
                 <w:rtl w:val="0"/>
               </w:rPr>
-              <w:t xml:space="preserve">: CLI, VSCode, Git,  MySQL, Jupyter Notebook, Microsoft Office,  Oracle, Docker, Github, Atom, Eclipse, MPICH, Heroku, Xcode, Android Studio, SCM.</w:t>
+              <w:t xml:space="preserve">: Xcode, Android Studio, Bash Terminal, Play Store Console, Apple Store Connect, VSCode, Git, Microsoft Office, Github, Gitlab, MySQL, Heroku, Bugfender, Linux, Window, Mac.</w:t>
             </w:r>
           </w:p>
           <w:p>
@@ -1039,7 +1093,7 @@
               <w:rPr>
                 <w:rtl w:val="0"/>
               </w:rPr>
-              <w:t xml:space="preserve">: Dart, C++, C, C#,  HTML, XML, CSS, PHP, Python, Java, Kotlin,  JSON, SQL, Fortran, Swift, CSS.</w:t>
+              <w:t xml:space="preserve">: Swift, Java, Dart, Kotlin, JSON, Javascript, C++, C, HTML, XML, CSS, PHP, Python, SQL, Fortran.</w:t>
             </w:r>
           </w:p>
           <w:p>
@@ -1068,7 +1122,7 @@
               <w:rPr>
                 <w:rtl w:val="0"/>
               </w:rPr>
-              <w:t xml:space="preserve">: Node js, Flutter, Express, React js, Bootstrap, jQuery, .NET.</w:t>
+              <w:t xml:space="preserve">: AVFoundation, Alamofire, Realm, Node js, Flutter, Express, React js, Redux, Axios, jQuery.</w:t>
             </w:r>
           </w:p>
           <w:p>
@@ -1097,7 +1151,7 @@
               <w:rPr>
                 <w:rtl w:val="0"/>
               </w:rPr>
-              <w:t xml:space="preserve">: Firebase, Google Cloud, MongoDB, REST API, SQL, NoSQL, AWS, Salesforce.</w:t>
+              <w:t xml:space="preserve">: Firebase, AWS, MongoDB, JSON API, REST API, SQL, NoSQL, Salesforce.</w:t>
             </w:r>
           </w:p>
           <w:p>
@@ -1131,7 +1185,7 @@
               <w:rPr>
                 <w:rtl w:val="0"/>
               </w:rPr>
-              <w:t xml:space="preserve">Teamwork, Problem Solving, Communication, Time-management, Empathy, Attention to detail, Patience, Approachability.</w:t>
+              <w:t xml:space="preserve">Teamwork, Problem Solving, Communication, Detail, Time-management, Patience.</w:t>
             </w:r>
             <w:r>
               <w:rPr>
@@ -1211,7 +1265,7 @@
               </w:rPr>
               <w:t xml:space="preserve">C++, </w:t>
             </w:r>
-            <w:hyperlink r:id="rId15">
+            <w:hyperlink r:id="rId17">
               <w:r>
                 <w:rPr>
                   <w:color w:val="1155cc"/>
@@ -1227,7 +1281,7 @@
               </w:rPr>
               <w:t xml:space="preserve">, </w:t>
             </w:r>
-            <w:hyperlink r:id="rId16">
+            <w:hyperlink r:id="rId18">
               <w:r>
                 <w:rPr>
                   <w:color w:val="1155cc"/>
@@ -1243,7 +1297,7 @@
               </w:rPr>
               <w:t xml:space="preserve">, </w:t>
             </w:r>
-            <w:hyperlink r:id="rId17">
+            <w:hyperlink r:id="rId19">
               <w:r>
                 <w:rPr>
                   <w:color w:val="1155cc"/>
@@ -1273,7 +1327,7 @@
       </w:r>
     </w:p>
     <w:sectPr>
-      <w:headerReference r:id="rId18" w:type="default"/>
+      <w:headerReference r:id="rId20" w:type="default"/>
       <w:pgSz w:h="15840" w:w="12240" w:orient="portrait"/>
       <w:pgMar w:bottom="0" w:top="450" w:left="863.9999999999999" w:right="863.9999999999999" w:header="0" w:footer="0"/>
       <w:pgNumType w:start="1"/>

</xml_diff>

<commit_message>
update media and resume
</commit_message>
<xml_diff>
--- a/huy_ho_resume.docx
+++ b/huy_ho_resume.docx
@@ -28,9 +28,9 @@
     <w:tbl>
       <w:tblPr>
         <w:tblStyle w:val="Table1"/>
-        <w:tblW w:w="10470.0" w:type="dxa"/>
+        <w:tblW w:w="10485.0" w:type="dxa"/>
         <w:jc w:val="left"/>
-        <w:tblInd w:w="144.0" w:type="pct"/>
+        <w:tblInd w:w="129.0" w:type="dxa"/>
         <w:tblBorders>
           <w:top w:color="000000" w:space="0" w:sz="8" w:val="single"/>
           <w:left w:color="000000" w:space="0" w:sz="8" w:val="single"/>
@@ -43,11 +43,11 @@
         <w:tblLook w:val="0600"/>
       </w:tblPr>
       <w:tblGrid>
-        <w:gridCol w:w="7170"/>
+        <w:gridCol w:w="7185"/>
         <w:gridCol w:w="3300"/>
         <w:tblGridChange w:id="0">
           <w:tblGrid>
-            <w:gridCol w:w="7170"/>
+            <w:gridCol w:w="7185"/>
             <w:gridCol w:w="3300"/>
           </w:tblGrid>
         </w:tblGridChange>
@@ -55,7 +55,7 @@
       <w:tr>
         <w:trPr>
           <w:cantSplit w:val="0"/>
-          <w:trHeight w:val="1600" w:hRule="atLeast"/>
+          <w:trHeight w:val="960" w:hRule="atLeast"/>
           <w:tblHeader w:val="0"/>
         </w:trPr>
         <w:tc>
@@ -88,16 +88,16 @@
               </w:pBdr>
               <w:shd w:fill="auto" w:val="clear"/>
               <w:rPr>
-                <w:sz w:val="60"/>
-                <w:szCs w:val="60"/>
+                <w:sz w:val="54"/>
+                <w:szCs w:val="54"/>
               </w:rPr>
             </w:pPr>
             <w:bookmarkStart w:colFirst="0" w:colLast="0" w:name="_x8fm1uorkbaw" w:id="0"/>
             <w:bookmarkEnd w:id="0"/>
             <w:r>
               <w:rPr>
-                <w:sz w:val="60"/>
-                <w:szCs w:val="60"/>
+                <w:sz w:val="54"/>
+                <w:szCs w:val="54"/>
                 <w:rtl w:val="0"/>
               </w:rPr>
               <w:t xml:space="preserve">Alex Ho</w:t>
@@ -219,7 +219,7 @@
                   <w:u w:val="single"/>
                   <w:rtl w:val="0"/>
                 </w:rPr>
-                <w:t xml:space="preserve">ho.huy.cs@gmail.com</w:t>
+                <w:t xml:space="preserve">huyho114@gmail.com</w:t>
               </w:r>
             </w:hyperlink>
             <w:r>
@@ -239,34 +239,6 @@
               </w:rPr>
             </w:pPr>
             <w:hyperlink r:id="rId7">
-              <w:r>
-                <w:rPr>
-                  <w:rFonts w:ascii="Open Sans" w:cs="Open Sans" w:eastAsia="Open Sans" w:hAnsi="Open Sans"/>
-                  <w:b w:val="1"/>
-                  <w:color w:val="1155cc"/>
-                  <w:u w:val="single"/>
-                  <w:rtl w:val="0"/>
-                </w:rPr>
-                <w:t xml:space="preserve">inkedin.com/in/hho114</w:t>
-              </w:r>
-            </w:hyperlink>
-            <w:r>
-              <w:rPr>
-                <w:rtl w:val="0"/>
-              </w:rPr>
-            </w:r>
-          </w:p>
-          <w:p>
-            <w:pPr>
-              <w:pageBreakBefore w:val="0"/>
-              <w:spacing w:before="0" w:line="240" w:lineRule="auto"/>
-              <w:rPr>
-                <w:rFonts w:ascii="Open Sans" w:cs="Open Sans" w:eastAsia="Open Sans" w:hAnsi="Open Sans"/>
-                <w:b w:val="1"/>
-                <w:color w:val="000000"/>
-              </w:rPr>
-            </w:pPr>
-            <w:hyperlink r:id="rId8">
               <w:r>
                 <w:rPr>
                   <w:rFonts w:ascii="Open Sans" w:cs="Open Sans" w:eastAsia="Open Sans" w:hAnsi="Open Sans"/>
@@ -294,7 +266,7 @@
                 <w:color w:val="000000"/>
               </w:rPr>
             </w:pPr>
-            <w:hyperlink r:id="rId9">
+            <w:hyperlink r:id="rId8">
               <w:r>
                 <w:rPr>
                   <w:rFonts w:ascii="Open Sans" w:cs="Open Sans" w:eastAsia="Open Sans" w:hAnsi="Open Sans"/>
@@ -306,22 +278,6 @@
                 <w:t xml:space="preserve">alexhuyho.com</w:t>
               </w:r>
             </w:hyperlink>
-            <w:r>
-              <w:rPr>
-                <w:rtl w:val="0"/>
-              </w:rPr>
-            </w:r>
-          </w:p>
-          <w:p>
-            <w:pPr>
-              <w:pageBreakBefore w:val="0"/>
-              <w:spacing w:before="0" w:line="240" w:lineRule="auto"/>
-              <w:rPr>
-                <w:rFonts w:ascii="Open Sans" w:cs="Open Sans" w:eastAsia="Open Sans" w:hAnsi="Open Sans"/>
-                <w:b w:val="1"/>
-                <w:color w:val="000000"/>
-              </w:rPr>
-            </w:pPr>
             <w:r>
               <w:rPr>
                 <w:rtl w:val="0"/>
@@ -367,16 +323,16 @@
               <w:shd w:fill="auto" w:val="clear"/>
               <w:spacing w:before="500" w:lineRule="auto"/>
               <w:rPr>
-                <w:sz w:val="22"/>
-                <w:szCs w:val="22"/>
+                <w:sz w:val="20"/>
+                <w:szCs w:val="20"/>
               </w:rPr>
             </w:pPr>
             <w:bookmarkStart w:colFirst="0" w:colLast="0" w:name="_y7d3xdxnr44m" w:id="2"/>
             <w:bookmarkEnd w:id="2"/>
             <w:r>
               <w:rPr>
-                <w:sz w:val="22"/>
-                <w:szCs w:val="22"/>
+                <w:sz w:val="20"/>
+                <w:szCs w:val="20"/>
                 <w:rtl w:val="0"/>
               </w:rPr>
               <w:t xml:space="preserve">EXPERIENCE</w:t>
@@ -489,7 +445,7 @@
               <w:rPr>
                 <w:rtl w:val="0"/>
               </w:rPr>
-              <w:t xml:space="preserve">Leading in IOS, Android, Salesforce development for the IT team. Work with all levels of management and project stakeholders to negotiate project priorities and outcomes. Most duties often involve a fast-paced Agile / Scrum environment software development life cycle.</w:t>
+              <w:t xml:space="preserve">Leading in IOS, Android, and macOS development for the IT team. Work with all levels of management and project stakeholders to develop project priorities and features. </w:t>
             </w:r>
           </w:p>
           <w:p>
@@ -506,7 +462,7 @@
               <w:rPr>
                 <w:rtl w:val="0"/>
               </w:rPr>
-              <w:t xml:space="preserve">Daily communication and teamwork between the IT team and customer support team to develop, test, fix bugs, and advocate for continuous improvement. </w:t>
+              <w:t xml:space="preserve">Daily communication and work cross-functionally with Product Designers, Product Managers, and Backend Engineers to develop, test, fix bugs, and continuous improvement. </w:t>
             </w:r>
           </w:p>
           <w:p>
@@ -523,7 +479,7 @@
               <w:rPr>
                 <w:rtl w:val="0"/>
               </w:rPr>
-              <w:t xml:space="preserve">Using SQL and Apex for building databases and maintaining REST API Endpoint on Salesforce.</w:t>
+              <w:t xml:space="preserve">Using SQL and Apex for developing and maintaining API Endpoint on Salesforce. Using Java and Kotlin for Android Development; using Swift and Objective-C for IOS and macOS development.</w:t>
             </w:r>
           </w:p>
           <w:p>
@@ -540,7 +496,7 @@
               <w:rPr>
                 <w:rtl w:val="0"/>
               </w:rPr>
-              <w:t xml:space="preserve">Using Java, Kotlin, and XML for Android Development; using Swift for IOS development; and using Apex for back-end web development.</w:t>
+              <w:t xml:space="preserve">Working with multiple frameworks: Vision, CoreML, UIKit, Appkit, Cocoa, AVFoundation, Core Location, Core Bluetooth, RealmSwift, Storage, Barcode, Audio Player, AWS, Alamofire.</w:t>
             </w:r>
           </w:p>
           <w:p>
@@ -552,12 +508,35 @@
               </w:numPr>
               <w:spacing w:after="0" w:afterAutospacing="0" w:before="0" w:beforeAutospacing="0" w:line="240" w:lineRule="auto"/>
               <w:ind w:left="720" w:hanging="360"/>
-            </w:pPr>
-            <w:r>
-              <w:rPr>
-                <w:rtl w:val="0"/>
-              </w:rPr>
-              <w:t xml:space="preserve">Implement multiple APIs: Vision, CoreML, Representational State Transfer (REST), Camera, Location, Bluetooth, Storage, Permission Handler, Barcode, Breathalyzer Device, Audio Player, Salesforces, AWS, and Bugfender SDK.</w:t>
+              <w:rPr>
+                <w:u w:val="none"/>
+              </w:rPr>
+            </w:pPr>
+            <w:r>
+              <w:rPr>
+                <w:rtl w:val="0"/>
+              </w:rPr>
+              <w:t xml:space="preserve">Create ML Models and Tensorflow Lite Models for object detection such as the face glasses detect model, kit test result model, and face compare model.</w:t>
+            </w:r>
+          </w:p>
+          <w:p>
+            <w:pPr>
+              <w:pageBreakBefore w:val="0"/>
+              <w:numPr>
+                <w:ilvl w:val="0"/>
+                <w:numId w:val="1"/>
+              </w:numPr>
+              <w:spacing w:after="0" w:afterAutospacing="0" w:before="0" w:beforeAutospacing="0" w:line="240" w:lineRule="auto"/>
+              <w:ind w:left="720" w:hanging="360"/>
+              <w:rPr>
+                <w:u w:val="none"/>
+              </w:rPr>
+            </w:pPr>
+            <w:r>
+              <w:rPr>
+                <w:rtl w:val="0"/>
+              </w:rPr>
+              <w:t xml:space="preserve">Develop a driver's license scanner to retrieve any of the data and the passport photo found on the driver's license.</w:t>
             </w:r>
           </w:p>
           <w:p>
@@ -579,7 +558,7 @@
               </w:rPr>
               <w:t xml:space="preserve">Link to products: </w:t>
             </w:r>
-            <w:hyperlink r:id="rId10">
+            <w:hyperlink r:id="rId9">
               <w:r>
                 <w:rPr>
                   <w:color w:val="1155cc"/>
@@ -595,7 +574,7 @@
               </w:rPr>
               <w:t xml:space="preserve">, </w:t>
             </w:r>
-            <w:hyperlink r:id="rId11">
+            <w:hyperlink r:id="rId10">
               <w:r>
                 <w:rPr>
                   <w:color w:val="1155cc"/>
@@ -611,7 +590,7 @@
               </w:rPr>
               <w:t xml:space="preserve">, </w:t>
             </w:r>
-            <w:hyperlink r:id="rId12">
+            <w:hyperlink r:id="rId11">
               <w:r>
                 <w:rPr>
                   <w:color w:val="1155cc"/>
@@ -627,7 +606,7 @@
               </w:rPr>
               <w:t xml:space="preserve">, </w:t>
             </w:r>
-            <w:hyperlink r:id="rId13">
+            <w:hyperlink r:id="rId12">
               <w:r>
                 <w:rPr>
                   <w:color w:val="1155cc"/>
@@ -753,7 +732,7 @@
               <w:rPr>
                 <w:rtl w:val="0"/>
               </w:rPr>
-              <w:t xml:space="preserve">Using Flutter framework for front-end and Firestore with SQL and javascript for the database and back-end.</w:t>
+              <w:t xml:space="preserve">Using Flutter framework for the front-end and Firestore with SQL and javascript for the database and back-end.</w:t>
             </w:r>
           </w:p>
           <w:p>
@@ -787,7 +766,7 @@
               <w:rPr>
                 <w:rtl w:val="0"/>
               </w:rPr>
-              <w:t xml:space="preserve">Implement multiple APIs: Motion Sensor, Webview, Languages, Authentication, Google Map, Firebase.</w:t>
+              <w:t xml:space="preserve">Implement multiple APIs: Motion Sensor, Webview, Languages, Authentication, Google Map, Firebase. </w:t>
             </w:r>
           </w:p>
           <w:p>
@@ -806,7 +785,7 @@
               </w:rPr>
               <w:t xml:space="preserve">Link to products: </w:t>
             </w:r>
-            <w:hyperlink r:id="rId14">
+            <w:hyperlink r:id="rId13">
               <w:r>
                 <w:rPr>
                   <w:color w:val="1155cc"/>
@@ -822,7 +801,7 @@
               </w:rPr>
               <w:t xml:space="preserve">, </w:t>
             </w:r>
-            <w:hyperlink r:id="rId15">
+            <w:hyperlink r:id="rId14">
               <w:r>
                 <w:rPr>
                   <w:color w:val="1155cc"/>
@@ -859,16 +838,16 @@
               <w:spacing w:before="500" w:lineRule="auto"/>
               <w:rPr>
                 <w:color w:val="b7b7b7"/>
-                <w:sz w:val="22"/>
-                <w:szCs w:val="22"/>
+                <w:sz w:val="20"/>
+                <w:szCs w:val="20"/>
               </w:rPr>
             </w:pPr>
             <w:bookmarkStart w:colFirst="0" w:colLast="0" w:name="_yk8luflkpwij" w:id="7"/>
             <w:bookmarkEnd w:id="7"/>
             <w:r>
               <w:rPr>
-                <w:sz w:val="22"/>
-                <w:szCs w:val="22"/>
+                <w:sz w:val="20"/>
+                <w:szCs w:val="20"/>
                 <w:rtl w:val="0"/>
               </w:rPr>
               <w:t xml:space="preserve">EDUCATION</w:t>
@@ -999,7 +978,7 @@
               </w:rPr>
               <w:t xml:space="preserve">Dean’s List, Graduated Cum Claude, </w:t>
             </w:r>
-            <w:hyperlink r:id="rId16">
+            <w:hyperlink r:id="rId15">
               <w:r>
                 <w:rPr>
                   <w:color w:val="1155cc"/>
@@ -1160,16 +1139,16 @@
               <w:shd w:fill="auto" w:val="clear"/>
               <w:spacing w:before="500" w:lineRule="auto"/>
               <w:rPr>
-                <w:sz w:val="22"/>
-                <w:szCs w:val="22"/>
+                <w:sz w:val="20"/>
+                <w:szCs w:val="20"/>
               </w:rPr>
             </w:pPr>
             <w:bookmarkStart w:colFirst="0" w:colLast="0" w:name="_ca0awj8022e2" w:id="12"/>
             <w:bookmarkEnd w:id="12"/>
             <w:r>
               <w:rPr>
-                <w:sz w:val="22"/>
-                <w:szCs w:val="22"/>
+                <w:sz w:val="20"/>
+                <w:szCs w:val="20"/>
                 <w:rtl w:val="0"/>
               </w:rPr>
               <w:t xml:space="preserve">TECHNICAL SKILLS</w:t>
@@ -1278,7 +1257,7 @@
               <w:rPr>
                 <w:rtl w:val="0"/>
               </w:rPr>
-              <w:t xml:space="preserve">Swift, Java, Dart, Kotlin, JSON, Javascript, C++, C, PHP, Python, SQL, Fortran, Apex, Bash.</w:t>
+              <w:t xml:space="preserve">Swift, Java, Dart, Kotlin, Objective-C, JSON, XML, Javascript, C++, C, PHP, Python, SQL, Fortran, Apex, Bash.</w:t>
             </w:r>
           </w:p>
           <w:p>
@@ -1331,7 +1310,7 @@
               <w:rPr>
                 <w:rtl w:val="0"/>
               </w:rPr>
-              <w:t xml:space="preserve">IOS, Android, Node js, Flutter, Express js, React js, Axios, jQuery, Next js.</w:t>
+              <w:t xml:space="preserve">IOS, Android, macOS, Node js, Flutter, React js.</w:t>
             </w:r>
           </w:p>
           <w:p>
@@ -1407,16 +1386,16 @@
               <w:shd w:fill="auto" w:val="clear"/>
               <w:spacing w:before="500" w:lineRule="auto"/>
               <w:rPr>
-                <w:sz w:val="22"/>
-                <w:szCs w:val="22"/>
+                <w:sz w:val="20"/>
+                <w:szCs w:val="20"/>
               </w:rPr>
             </w:pPr>
             <w:bookmarkStart w:colFirst="0" w:colLast="0" w:name="_tuxh7mwdaxox" w:id="13"/>
             <w:bookmarkEnd w:id="13"/>
             <w:r>
               <w:rPr>
-                <w:sz w:val="22"/>
-                <w:szCs w:val="22"/>
+                <w:sz w:val="20"/>
+                <w:szCs w:val="20"/>
                 <w:rtl w:val="0"/>
               </w:rPr>
               <w:t xml:space="preserve">SOFT SKILLS</w:t>
@@ -1432,7 +1411,7 @@
               <w:rPr>
                 <w:rtl w:val="0"/>
               </w:rPr>
-              <w:t xml:space="preserve">Leadership, Problem Solving, Communication, Cross-functional Team, Project Management </w:t>
+              <w:t xml:space="preserve">Problem Solving, Cross-Functional Team, Adaptability, Flexibility,  Time Management, Communication, Leadership</w:t>
             </w:r>
           </w:p>
           <w:p>
@@ -1449,16 +1428,16 @@
               <w:shd w:fill="auto" w:val="clear"/>
               <w:spacing w:before="500" w:lineRule="auto"/>
               <w:rPr>
-                <w:sz w:val="22"/>
-                <w:szCs w:val="22"/>
+                <w:sz w:val="20"/>
+                <w:szCs w:val="20"/>
               </w:rPr>
             </w:pPr>
             <w:bookmarkStart w:colFirst="0" w:colLast="0" w:name="_cxxkes25b26" w:id="14"/>
             <w:bookmarkEnd w:id="14"/>
             <w:r>
               <w:rPr>
-                <w:sz w:val="22"/>
-                <w:szCs w:val="22"/>
+                <w:sz w:val="20"/>
+                <w:szCs w:val="20"/>
                 <w:rtl w:val="0"/>
               </w:rPr>
               <w:t xml:space="preserve">WORK AUTHORIZATION</w:t>
@@ -1483,16 +1462,16 @@
               <w:pageBreakBefore w:val="0"/>
               <w:spacing w:before="500" w:lineRule="auto"/>
               <w:rPr>
-                <w:sz w:val="22"/>
-                <w:szCs w:val="22"/>
+                <w:sz w:val="20"/>
+                <w:szCs w:val="20"/>
               </w:rPr>
             </w:pPr>
             <w:bookmarkStart w:colFirst="0" w:colLast="0" w:name="_6xq7ey62icpb" w:id="15"/>
             <w:bookmarkEnd w:id="15"/>
             <w:r>
               <w:rPr>
-                <w:sz w:val="22"/>
-                <w:szCs w:val="22"/>
+                <w:sz w:val="20"/>
+                <w:szCs w:val="20"/>
                 <w:rtl w:val="0"/>
               </w:rPr>
               <w:t xml:space="preserve">CERTIFICATES</w:t>
@@ -1510,7 +1489,7 @@
               </w:rPr>
               <w:t xml:space="preserve">C++, </w:t>
             </w:r>
-            <w:hyperlink r:id="rId17">
+            <w:hyperlink r:id="rId16">
               <w:r>
                 <w:rPr>
                   <w:color w:val="1155cc"/>
@@ -1526,7 +1505,7 @@
               </w:rPr>
               <w:t xml:space="preserve">, </w:t>
             </w:r>
-            <w:hyperlink r:id="rId18">
+            <w:hyperlink r:id="rId17">
               <w:r>
                 <w:rPr>
                   <w:color w:val="1155cc"/>
@@ -1542,7 +1521,7 @@
               </w:rPr>
               <w:t xml:space="preserve">, </w:t>
             </w:r>
-            <w:hyperlink r:id="rId19">
+            <w:hyperlink r:id="rId18">
               <w:r>
                 <w:rPr>
                   <w:color w:val="1155cc"/>
@@ -1558,7 +1537,7 @@
               </w:rPr>
               <w:t xml:space="preserve">, </w:t>
             </w:r>
-            <w:hyperlink r:id="rId20">
+            <w:hyperlink r:id="rId19">
               <w:r>
                 <w:rPr>
                   <w:color w:val="1155cc"/>
@@ -1568,12 +1547,6 @@
                 <w:t xml:space="preserve">React Development</w:t>
               </w:r>
             </w:hyperlink>
-            <w:r>
-              <w:rPr>
-                <w:rtl w:val="0"/>
-              </w:rPr>
-              <w:t xml:space="preserve">.</w:t>
-            </w:r>
             <w:r>
               <w:rPr>
                 <w:rtl w:val="0"/>
@@ -1595,7 +1568,7 @@
       </w:r>
     </w:p>
     <w:sectPr>
-      <w:headerReference r:id="rId21" w:type="default"/>
+      <w:headerReference r:id="rId20" w:type="default"/>
       <w:pgSz w:h="15840" w:w="12240" w:orient="portrait"/>
       <w:pgMar w:bottom="0" w:top="450" w:left="863.9999999999999" w:right="863.9999999999999" w:header="0" w:footer="0"/>
       <w:pgNumType w:start="1"/>

</xml_diff>